<commit_message>
dodałem zastępstwa w modelu i na widoku gry
</commit_message>
<xml_diff>
--- a/doc/development environment.docx
+++ b/doc/development environment.docx
@@ -69,11 +69,19 @@
           <w:lang w:val="pl-PL"/>
         </w:rPr>
       </w:pPr>
-      <w:r>
-        <w:rPr>
-          <w:lang w:val="pl-PL"/>
-        </w:rPr>
-        <w:t>virtualenvwrapper  (</w:t>
+      <w:proofErr w:type="spellStart"/>
+      <w:r>
+        <w:rPr>
+          <w:lang w:val="pl-PL"/>
+        </w:rPr>
+        <w:t>virtualenvwrapper</w:t>
+      </w:r>
+      <w:proofErr w:type="spellEnd"/>
+      <w:r>
+        <w:rPr>
+          <w:lang w:val="pl-PL"/>
+        </w:rPr>
+        <w:t xml:space="preserve">  (</w:t>
       </w:r>
       <w:hyperlink w:anchor="_Ubuntu_virtual_environment" w:history="1">
         <w:r>
@@ -123,25 +131,72 @@
         <w:rPr>
           <w:lang w:val="pl-PL"/>
         </w:rPr>
-        <w:t xml:space="preserve">i już w utworzonym virtenv: </w:t>
-      </w:r>
-      <w:r>
-        <w:rPr>
-          <w:lang w:val="pl-PL"/>
-        </w:rPr>
-        <w:t>pip3 install django~=4.0</w:t>
-      </w:r>
-    </w:p>
-    <w:p>
-      <w:pPr>
-        <w:rPr>
-          <w:lang w:val="pl-PL"/>
-        </w:rPr>
-      </w:pPr>
-    </w:p>
-    <w:p>
-      <w:r>
-        <w:t>Mój env-dev:</w:t>
+        <w:t xml:space="preserve">i już w utworzonym </w:t>
+      </w:r>
+      <w:proofErr w:type="spellStart"/>
+      <w:r>
+        <w:rPr>
+          <w:lang w:val="pl-PL"/>
+        </w:rPr>
+        <w:t>virtenv</w:t>
+      </w:r>
+      <w:proofErr w:type="spellEnd"/>
+      <w:r>
+        <w:rPr>
+          <w:lang w:val="pl-PL"/>
+        </w:rPr>
+        <w:t xml:space="preserve">: </w:t>
+      </w:r>
+      <w:r>
+        <w:rPr>
+          <w:lang w:val="pl-PL"/>
+        </w:rPr>
+        <w:t xml:space="preserve">pip3 </w:t>
+      </w:r>
+      <w:proofErr w:type="spellStart"/>
+      <w:r>
+        <w:rPr>
+          <w:lang w:val="pl-PL"/>
+        </w:rPr>
+        <w:t>install</w:t>
+      </w:r>
+      <w:proofErr w:type="spellEnd"/>
+      <w:r>
+        <w:rPr>
+          <w:lang w:val="pl-PL"/>
+        </w:rPr>
+        <w:t xml:space="preserve"> </w:t>
+      </w:r>
+      <w:proofErr w:type="spellStart"/>
+      <w:r>
+        <w:rPr>
+          <w:lang w:val="pl-PL"/>
+        </w:rPr>
+        <w:t>django</w:t>
+      </w:r>
+      <w:proofErr w:type="spellEnd"/>
+      <w:r>
+        <w:rPr>
+          <w:lang w:val="pl-PL"/>
+        </w:rPr>
+        <w:t>~=4.0</w:t>
+      </w:r>
+    </w:p>
+    <w:p>
+      <w:pPr>
+        <w:rPr>
+          <w:lang w:val="pl-PL"/>
+        </w:rPr>
+      </w:pPr>
+    </w:p>
+    <w:p>
+      <w:proofErr w:type="spellStart"/>
+      <w:r>
+        <w:t>Mój</w:t>
+      </w:r>
+      <w:proofErr w:type="spellEnd"/>
+      <w:r>
+        <w:t xml:space="preserve"> env-dev:</w:t>
       </w:r>
     </w:p>
     <w:p>
@@ -149,8 +204,21 @@
         <w:pStyle w:val="ListParagraph"/>
       </w:pPr>
       <w:r>
-        <w:t>/home/zyrmar1/devel/pilka_django</w:t>
-      </w:r>
+        <w:t>/home/zyrmar1/</w:t>
+      </w:r>
+      <w:proofErr w:type="spellStart"/>
+      <w:r>
+        <w:t>devel</w:t>
+      </w:r>
+      <w:proofErr w:type="spellEnd"/>
+      <w:r>
+        <w:t>/</w:t>
+      </w:r>
+      <w:proofErr w:type="spellStart"/>
+      <w:r>
+        <w:t>pilka_django</w:t>
+      </w:r>
+      <w:proofErr w:type="spellEnd"/>
     </w:p>
     <w:p>
       <w:pPr>
@@ -163,33 +231,77 @@
         <w:rPr>
           <w:lang w:val="pl-PL"/>
         </w:rPr>
-        <w:t>To jest git repo, n</w:t>
-      </w:r>
-      <w:r>
-        <w:rPr>
-          <w:lang w:val="pl-PL"/>
-        </w:rPr>
-        <w:t>ie ma nigdzie jeszcze remote’a</w:t>
-      </w:r>
-    </w:p>
-    <w:p>
-      <w:pPr>
-        <w:rPr>
-          <w:lang w:val="pl-PL"/>
-        </w:rPr>
-      </w:pPr>
-    </w:p>
-    <w:p>
-      <w:pPr>
-        <w:rPr>
-          <w:lang w:val="pl-PL"/>
-        </w:rPr>
-      </w:pPr>
-      <w:r>
-        <w:rPr>
-          <w:lang w:val="pl-PL"/>
-        </w:rPr>
-        <w:t xml:space="preserve">Hint: można łatwo dostać się do dysku ubuntu: </w:t>
+        <w:t xml:space="preserve">To jest git </w:t>
+      </w:r>
+      <w:proofErr w:type="spellStart"/>
+      <w:r>
+        <w:rPr>
+          <w:lang w:val="pl-PL"/>
+        </w:rPr>
+        <w:t>repo</w:t>
+      </w:r>
+      <w:proofErr w:type="spellEnd"/>
+      <w:r>
+        <w:rPr>
+          <w:lang w:val="pl-PL"/>
+        </w:rPr>
+        <w:t>, n</w:t>
+      </w:r>
+      <w:r>
+        <w:rPr>
+          <w:lang w:val="pl-PL"/>
+        </w:rPr>
+        <w:t xml:space="preserve">ie ma nigdzie jeszcze </w:t>
+      </w:r>
+      <w:proofErr w:type="spellStart"/>
+      <w:r>
+        <w:rPr>
+          <w:lang w:val="pl-PL"/>
+        </w:rPr>
+        <w:t>remote’a</w:t>
+      </w:r>
+      <w:proofErr w:type="spellEnd"/>
+    </w:p>
+    <w:p>
+      <w:pPr>
+        <w:rPr>
+          <w:lang w:val="pl-PL"/>
+        </w:rPr>
+      </w:pPr>
+    </w:p>
+    <w:p>
+      <w:pPr>
+        <w:rPr>
+          <w:lang w:val="pl-PL"/>
+        </w:rPr>
+      </w:pPr>
+      <w:proofErr w:type="spellStart"/>
+      <w:r>
+        <w:rPr>
+          <w:lang w:val="pl-PL"/>
+        </w:rPr>
+        <w:t>Hint</w:t>
+      </w:r>
+      <w:proofErr w:type="spellEnd"/>
+      <w:r>
+        <w:rPr>
+          <w:lang w:val="pl-PL"/>
+        </w:rPr>
+        <w:t xml:space="preserve">: można łatwo dostać się do dysku </w:t>
+      </w:r>
+      <w:proofErr w:type="spellStart"/>
+      <w:r>
+        <w:rPr>
+          <w:lang w:val="pl-PL"/>
+        </w:rPr>
+        <w:t>ubuntu</w:t>
+      </w:r>
+      <w:proofErr w:type="spellEnd"/>
+      <w:r>
+        <w:rPr>
+          <w:lang w:val="pl-PL"/>
+        </w:rPr>
+        <w:t xml:space="preserve">: </w:t>
       </w:r>
       <w:hyperlink r:id="rId6" w:history="1">
         <w:r>
@@ -204,7 +316,21 @@
         <w:rPr>
           <w:lang w:val="pl-PL"/>
         </w:rPr>
-        <w:t xml:space="preserve"> - dostęp jest R/W to można edytować z poziomu windowsa </w:t>
+        <w:t xml:space="preserve"> - dostęp jest R/W to można edytować z poziomu </w:t>
+      </w:r>
+      <w:proofErr w:type="spellStart"/>
+      <w:r>
+        <w:rPr>
+          <w:lang w:val="pl-PL"/>
+        </w:rPr>
+        <w:t>windowsa</w:t>
+      </w:r>
+      <w:proofErr w:type="spellEnd"/>
+      <w:r>
+        <w:rPr>
+          <w:lang w:val="pl-PL"/>
+        </w:rPr>
+        <w:t xml:space="preserve"> </w:t>
       </w:r>
     </w:p>
     <w:p>
@@ -242,13 +368,38 @@
     </w:p>
     <w:p>
       <w:r>
-        <w:t>python3 manage.py makemigrations</w:t>
-      </w:r>
+        <w:t xml:space="preserve">python3 manage.py </w:t>
+      </w:r>
+      <w:proofErr w:type="spellStart"/>
+      <w:r>
+        <w:t>makemigrations</w:t>
+      </w:r>
+      <w:proofErr w:type="spellEnd"/>
     </w:p>
     <w:p>
       <w:r>
         <w:t>python3 manage.py migrate</w:t>
       </w:r>
+    </w:p>
+    <w:p>
+      <w:proofErr w:type="spellStart"/>
+      <w:r>
+        <w:t>WindowS</w:t>
+      </w:r>
+      <w:proofErr w:type="spellEnd"/>
+      <w:r>
+        <w:t>:</w:t>
+      </w:r>
+    </w:p>
+    <w:p>
+      <w:r>
+        <w:t xml:space="preserve">C:\Users\marci\AppData\Local\Programs\Python\Python310\python.exe .\manage.py </w:t>
+      </w:r>
+      <w:proofErr w:type="spellStart"/>
+      <w:r>
+        <w:t>makemigrations</w:t>
+      </w:r>
+      <w:proofErr w:type="spellEnd"/>
     </w:p>
     <w:p/>
     <w:p/>
@@ -281,7 +432,15 @@
     </w:p>
     <w:p>
       <w:r>
-        <w:t xml:space="preserve">Req: sudo apt install </w:t>
+        <w:t xml:space="preserve">Req: </w:t>
+      </w:r>
+      <w:proofErr w:type="spellStart"/>
+      <w:r>
+        <w:t>sudo</w:t>
+      </w:r>
+      <w:proofErr w:type="spellEnd"/>
+      <w:r>
+        <w:t xml:space="preserve"> apt install </w:t>
       </w:r>
       <w:r>
         <w:t xml:space="preserve">python3 </w:t>
@@ -291,13 +450,28 @@
       </w:r>
     </w:p>
     <w:p>
-      <w:r>
-        <w:t>sudo pip3 install virtualenvwrapper</w:t>
-      </w:r>
-    </w:p>
-    <w:p>
-      <w:r>
-        <w:t>dopisać d</w:t>
+      <w:proofErr w:type="spellStart"/>
+      <w:r>
+        <w:t>sudo</w:t>
+      </w:r>
+      <w:proofErr w:type="spellEnd"/>
+      <w:r>
+        <w:t xml:space="preserve"> pip3 install </w:t>
+      </w:r>
+      <w:proofErr w:type="spellStart"/>
+      <w:r>
+        <w:t>virtualenvwrapper</w:t>
+      </w:r>
+      <w:proofErr w:type="spellEnd"/>
+    </w:p>
+    <w:p>
+      <w:proofErr w:type="spellStart"/>
+      <w:r>
+        <w:t>dopisać</w:t>
+      </w:r>
+      <w:proofErr w:type="spellEnd"/>
+      <w:r>
+        <w:t xml:space="preserve"> d</w:t>
       </w:r>
       <w:r>
         <w:t>o ~</w:t>
@@ -305,8 +479,13 @@
       <w:r>
         <w:t>/.</w:t>
       </w:r>
-      <w:r>
-        <w:t>bash.rc:</w:t>
+      <w:proofErr w:type="spellStart"/>
+      <w:r>
+        <w:t>bash.rc</w:t>
+      </w:r>
+      <w:proofErr w:type="spellEnd"/>
+      <w:r>
+        <w:t>:</w:t>
       </w:r>
     </w:p>
     <w:p>
@@ -314,8 +493,13 @@
         <w:ind w:left="720"/>
       </w:pPr>
       <w:r>
-        <w:t>export WORKON_HOME=$HOME/.virtualenvs</w:t>
-      </w:r>
+        <w:t>export WORKON_HOME=$HOME/.</w:t>
+      </w:r>
+      <w:proofErr w:type="spellStart"/>
+      <w:r>
+        <w:t>virtualenvs</w:t>
+      </w:r>
+      <w:proofErr w:type="spellEnd"/>
     </w:p>
     <w:p>
       <w:pPr>
@@ -324,11 +508,33 @@
           <w:lang w:val="de-DE"/>
         </w:rPr>
       </w:pPr>
+      <w:proofErr w:type="spellStart"/>
       <w:r>
         <w:rPr>
           <w:lang w:val="de-DE"/>
         </w:rPr>
-        <w:t>export VIRTUALENVWRAPPER_PYTHON=/usr/bin/python3</w:t>
+        <w:t>export</w:t>
+      </w:r>
+      <w:proofErr w:type="spellEnd"/>
+      <w:r>
+        <w:rPr>
+          <w:lang w:val="de-DE"/>
+        </w:rPr>
+        <w:t xml:space="preserve"> VIRTUALENVWRAPPER_PYTHON=/</w:t>
+      </w:r>
+      <w:proofErr w:type="spellStart"/>
+      <w:r>
+        <w:rPr>
+          <w:lang w:val="de-DE"/>
+        </w:rPr>
+        <w:t>usr</w:t>
+      </w:r>
+      <w:proofErr w:type="spellEnd"/>
+      <w:r>
+        <w:rPr>
+          <w:lang w:val="de-DE"/>
+        </w:rPr>
+        <w:t>/bin/python3</w:t>
       </w:r>
     </w:p>
     <w:p>
@@ -336,7 +542,15 @@
         <w:ind w:left="720"/>
       </w:pPr>
       <w:r>
-        <w:t>export VIRTUALENVWRAPPER_VIRTUALENV_ARGS=' -p /usr/bin/python3 '</w:t>
+        <w:t>export VIRTUALENVWRAPPER_VIRTUALENV_ARGS=' -p /</w:t>
+      </w:r>
+      <w:proofErr w:type="spellStart"/>
+      <w:r>
+        <w:t>usr</w:t>
+      </w:r>
+      <w:proofErr w:type="spellEnd"/>
+      <w:r>
+        <w:t>/bin/python3 '</w:t>
       </w:r>
     </w:p>
     <w:p>
@@ -344,8 +558,13 @@
         <w:ind w:left="720"/>
       </w:pPr>
       <w:r>
-        <w:t>export PROJECT_HOME=$HOME/Devel</w:t>
-      </w:r>
+        <w:t>export PROJECT_HOME=$HOME/</w:t>
+      </w:r>
+      <w:proofErr w:type="spellStart"/>
+      <w:r>
+        <w:t>Devel</w:t>
+      </w:r>
+      <w:proofErr w:type="spellEnd"/>
     </w:p>
     <w:p>
       <w:pPr>
@@ -356,8 +575,29 @@
       </w:r>
     </w:p>
     <w:p>
-      <w:r>
-        <w:t>Kilka użytecznych komend:</w:t>
+      <w:proofErr w:type="spellStart"/>
+      <w:r>
+        <w:t>Kilka</w:t>
+      </w:r>
+      <w:proofErr w:type="spellEnd"/>
+      <w:r>
+        <w:t xml:space="preserve"> </w:t>
+      </w:r>
+      <w:proofErr w:type="spellStart"/>
+      <w:r>
+        <w:t>użytecznych</w:t>
+      </w:r>
+      <w:proofErr w:type="spellEnd"/>
+      <w:r>
+        <w:t xml:space="preserve"> </w:t>
+      </w:r>
+      <w:proofErr w:type="spellStart"/>
+      <w:r>
+        <w:t>komend</w:t>
+      </w:r>
+      <w:proofErr w:type="spellEnd"/>
+      <w:r>
+        <w:t>:</w:t>
       </w:r>
     </w:p>
     <w:p>
@@ -393,6 +633,7 @@
           <w:szCs w:val="20"/>
         </w:rPr>
       </w:pPr>
+      <w:proofErr w:type="spellStart"/>
       <w:r>
         <w:rPr>
           <w:rFonts w:ascii="var(--font-code)" w:eastAsia="Times New Roman" w:hAnsi="var(--font-code)" w:cs="Courier New"/>
@@ -402,6 +643,7 @@
         </w:rPr>
         <w:t>mkvirtualenv</w:t>
       </w:r>
+      <w:proofErr w:type="spellEnd"/>
       <w:r>
         <w:rPr>
           <w:rFonts w:ascii="var(--font-code)" w:eastAsia="Times New Roman" w:hAnsi="var(--font-code)" w:cs="Courier New"/>
@@ -497,6 +739,7 @@
           <w:szCs w:val="20"/>
         </w:rPr>
       </w:pPr>
+      <w:proofErr w:type="spellStart"/>
       <w:r>
         <w:rPr>
           <w:rFonts w:ascii="var(--font-code)" w:eastAsia="Times New Roman" w:hAnsi="var(--font-code)" w:cs="Courier New"/>
@@ -504,7 +747,17 @@
           <w:sz w:val="20"/>
           <w:szCs w:val="20"/>
         </w:rPr>
-        <w:t>workon — List available virtual environments</w:t>
+        <w:t>workon</w:t>
+      </w:r>
+      <w:proofErr w:type="spellEnd"/>
+      <w:r>
+        <w:rPr>
+          <w:rFonts w:ascii="var(--font-code)" w:eastAsia="Times New Roman" w:hAnsi="var(--font-code)" w:cs="Courier New"/>
+          <w:color w:val="1B1B1B"/>
+          <w:sz w:val="20"/>
+          <w:szCs w:val="20"/>
+        </w:rPr>
+        <w:t> — List available virtual environments</w:t>
       </w:r>
     </w:p>
     <w:p>
@@ -540,6 +793,7 @@
           <w:szCs w:val="20"/>
         </w:rPr>
       </w:pPr>
+      <w:proofErr w:type="spellStart"/>
       <w:r>
         <w:rPr>
           <w:rFonts w:ascii="var(--font-code)" w:eastAsia="Times New Roman" w:hAnsi="var(--font-code)" w:cs="Courier New"/>
@@ -547,7 +801,37 @@
           <w:sz w:val="20"/>
           <w:szCs w:val="20"/>
         </w:rPr>
-        <w:t>workon name_of_environment — Activate the specified Python virtual environment</w:t>
+        <w:t>workon</w:t>
+      </w:r>
+      <w:proofErr w:type="spellEnd"/>
+      <w:r>
+        <w:rPr>
+          <w:rFonts w:ascii="var(--font-code)" w:eastAsia="Times New Roman" w:hAnsi="var(--font-code)" w:cs="Courier New"/>
+          <w:color w:val="1B1B1B"/>
+          <w:sz w:val="20"/>
+          <w:szCs w:val="20"/>
+        </w:rPr>
+        <w:t xml:space="preserve"> </w:t>
+      </w:r>
+      <w:proofErr w:type="spellStart"/>
+      <w:r>
+        <w:rPr>
+          <w:rFonts w:ascii="var(--font-code)" w:eastAsia="Times New Roman" w:hAnsi="var(--font-code)" w:cs="Courier New"/>
+          <w:color w:val="1B1B1B"/>
+          <w:sz w:val="20"/>
+          <w:szCs w:val="20"/>
+        </w:rPr>
+        <w:t>name_of_environment</w:t>
+      </w:r>
+      <w:proofErr w:type="spellEnd"/>
+      <w:r>
+        <w:rPr>
+          <w:rFonts w:ascii="var(--font-code)" w:eastAsia="Times New Roman" w:hAnsi="var(--font-code)" w:cs="Courier New"/>
+          <w:color w:val="1B1B1B"/>
+          <w:sz w:val="20"/>
+          <w:szCs w:val="20"/>
+        </w:rPr>
+        <w:t> — Activate the specified Python virtual environment</w:t>
       </w:r>
     </w:p>
     <w:p>
@@ -583,6 +867,7 @@
           <w:szCs w:val="20"/>
         </w:rPr>
       </w:pPr>
+      <w:proofErr w:type="spellStart"/>
       <w:r>
         <w:rPr>
           <w:rFonts w:ascii="var(--font-code)" w:eastAsia="Times New Roman" w:hAnsi="var(--font-code)" w:cs="Courier New"/>
@@ -590,7 +875,37 @@
           <w:sz w:val="20"/>
           <w:szCs w:val="20"/>
         </w:rPr>
-        <w:t>rmvirtualenv name_of_environment — Remove the specified environment.</w:t>
+        <w:t>rmvirtualenv</w:t>
+      </w:r>
+      <w:proofErr w:type="spellEnd"/>
+      <w:r>
+        <w:rPr>
+          <w:rFonts w:ascii="var(--font-code)" w:eastAsia="Times New Roman" w:hAnsi="var(--font-code)" w:cs="Courier New"/>
+          <w:color w:val="1B1B1B"/>
+          <w:sz w:val="20"/>
+          <w:szCs w:val="20"/>
+        </w:rPr>
+        <w:t xml:space="preserve"> </w:t>
+      </w:r>
+      <w:proofErr w:type="spellStart"/>
+      <w:r>
+        <w:rPr>
+          <w:rFonts w:ascii="var(--font-code)" w:eastAsia="Times New Roman" w:hAnsi="var(--font-code)" w:cs="Courier New"/>
+          <w:color w:val="1B1B1B"/>
+          <w:sz w:val="20"/>
+          <w:szCs w:val="20"/>
+        </w:rPr>
+        <w:t>name_of_environment</w:t>
+      </w:r>
+      <w:proofErr w:type="spellEnd"/>
+      <w:r>
+        <w:rPr>
+          <w:rFonts w:ascii="var(--font-code)" w:eastAsia="Times New Roman" w:hAnsi="var(--font-code)" w:cs="Courier New"/>
+          <w:color w:val="1B1B1B"/>
+          <w:sz w:val="20"/>
+          <w:szCs w:val="20"/>
+        </w:rPr>
+        <w:t> — Remove the specified environment.</w:t>
       </w:r>
     </w:p>
     <w:p/>

</xml_diff>